<commit_message>
CU- Estado de Articulos
</commit_message>
<xml_diff>
--- a/Documentacion/Documentacion/Casos de Uso/Revisar.docx
+++ b/Documentacion/Documentacion/Casos de Uso/Revisar.docx
@@ -1289,6 +1289,12 @@
         <w:t>Formas de Pago</w:t>
       </w:r>
     </w:p>
+    <w:p>
+      <w:r>
+        <w:t>Caso de Uso de Reporte por cado funcionalidad</w:t>
+      </w:r>
+    </w:p>
+    <w:p/>
     <w:p/>
     <w:p/>
     <w:sectPr>

</xml_diff>